<commit_message>
Made dropbox, box delete; Fixed context menu, made select row by right click in table
</commit_message>
<xml_diff>
--- a/Features to add.docx
+++ b/Features to add.docx
@@ -13,14 +13,14 @@
           <w:lang w:val="en-US"/>
         </w:rPr>
       </w:pPr>
-      <w:r>
-        <w:rPr>
-          <w:lang w:val="en-US"/>
-        </w:rPr>
-        <w:t>FIX CONTEXT MENU (SO THAT IT DOESN’T APPEAR ON BLACK SCREEN WHEN RIGHT MOUSE PRESSED)</w:t>
-      </w:r>
       <w:bookmarkStart w:id="0" w:name="_GoBack"/>
       <w:bookmarkEnd w:id="0"/>
+      <w:r>
+        <w:rPr>
+          <w:lang w:val="en-US"/>
+        </w:rPr>
+        <w:t>Make upload routing in ajax.js</w:t>
+      </w:r>
     </w:p>
     <w:p>
       <w:pPr>
@@ -37,7 +37,13 @@
         <w:rPr>
           <w:lang w:val="en-US"/>
         </w:rPr>
-        <w:t>Make upload routing in ajax.js</w:t>
+        <w:t>Fix upload modal</w:t>
+      </w:r>
+      <w:r>
+        <w:rPr>
+          <w:lang w:val="en-US"/>
+        </w:rPr>
+        <w:t xml:space="preserve"> (status label and “cancel” button)</w:t>
       </w:r>
     </w:p>
     <w:p>
@@ -55,7 +61,21 @@
         <w:rPr>
           <w:lang w:val="en-US"/>
         </w:rPr>
-        <w:t>Make session_id global variable in DBManager</w:t>
+        <w:t xml:space="preserve">Implement cursor view in </w:t>
+      </w:r>
+      <w:proofErr w:type="spellStart"/>
+      <w:r>
+        <w:rPr>
+          <w:lang w:val="en-US"/>
+        </w:rPr>
+        <w:t>dropbox</w:t>
+      </w:r>
+      <w:proofErr w:type="spellEnd"/>
+      <w:r>
+        <w:rPr>
+          <w:lang w:val="en-US"/>
+        </w:rPr>
+        <w:t xml:space="preserve"> (EASY)</w:t>
       </w:r>
     </w:p>
     <w:p>
@@ -73,13 +93,35 @@
         <w:rPr>
           <w:lang w:val="en-US"/>
         </w:rPr>
-        <w:t>Fix upload modal</w:t>
-      </w:r>
-      <w:r>
-        <w:rPr>
-          <w:lang w:val="en-US"/>
-        </w:rPr>
-        <w:t xml:space="preserve"> (status label and “cancel” button)</w:t>
+        <w:t xml:space="preserve">Box, </w:t>
+      </w:r>
+      <w:proofErr w:type="spellStart"/>
+      <w:r>
+        <w:rPr>
+          <w:lang w:val="en-US"/>
+        </w:rPr>
+        <w:t>yandex</w:t>
+      </w:r>
+      <w:proofErr w:type="spellEnd"/>
+      <w:r>
+        <w:rPr>
+          <w:lang w:val="en-US"/>
+        </w:rPr>
+        <w:t xml:space="preserve"> and </w:t>
+      </w:r>
+      <w:proofErr w:type="spellStart"/>
+      <w:r>
+        <w:rPr>
+          <w:lang w:val="en-US"/>
+        </w:rPr>
+        <w:t>dropbox</w:t>
+      </w:r>
+      <w:proofErr w:type="spellEnd"/>
+      <w:r>
+        <w:rPr>
+          <w:lang w:val="en-US"/>
+        </w:rPr>
+        <w:t xml:space="preserve"> use refresh tokens</w:t>
       </w:r>
     </w:p>
     <w:p>
@@ -94,16 +136,13 @@
         </w:rPr>
       </w:pPr>
       <w:r>
-        <w:rPr>
-          <w:lang w:val="en-US"/>
-        </w:rPr>
-        <w:t>Implement cursor view in dropbox</w:t>
-      </w:r>
-      <w:r>
-        <w:rPr>
-          <w:lang w:val="en-US"/>
-        </w:rPr>
-        <w:t xml:space="preserve"> (EASY)</w:t>
+        <w:t xml:space="preserve">Переделать все под </w:t>
+      </w:r>
+      <w:r>
+        <w:rPr>
+          <w:lang w:val="en-US"/>
+        </w:rPr>
+        <w:t>curl</w:t>
       </w:r>
     </w:p>
     <w:p>
@@ -121,7 +160,7 @@
         <w:rPr>
           <w:lang w:val="en-US"/>
         </w:rPr>
-        <w:t>Box, yandex and dropbox use refresh tokens</w:t>
+        <w:t>Token expiration</w:t>
       </w:r>
     </w:p>
     <w:p>
@@ -136,13 +175,10 @@
         </w:rPr>
       </w:pPr>
       <w:r>
-        <w:t xml:space="preserve">Переделать все под </w:t>
-      </w:r>
-      <w:r>
-        <w:rPr>
-          <w:lang w:val="en-US"/>
-        </w:rPr>
-        <w:t>curl</w:t>
+        <w:rPr>
+          <w:lang w:val="en-US"/>
+        </w:rPr>
+        <w:t>Loop through all folder contents to determine a folder size/modified date</w:t>
       </w:r>
     </w:p>
     <w:p>
@@ -152,15 +188,14 @@
           <w:ilvl w:val="0"/>
           <w:numId w:val="1"/>
         </w:numPr>
-        <w:rPr>
-          <w:lang w:val="en-US"/>
-        </w:rPr>
-      </w:pPr>
-      <w:r>
-        <w:rPr>
-          <w:lang w:val="en-US"/>
-        </w:rPr>
-        <w:t>Token expiration</w:t>
+      </w:pPr>
+      <w:proofErr w:type="spellStart"/>
+      <w:r>
+        <w:t>Implement</w:t>
+      </w:r>
+      <w:proofErr w:type="spellEnd"/>
+      <w:r>
+        <w:t xml:space="preserve"> OOP</w:t>
       </w:r>
     </w:p>
     <w:p>
@@ -170,39 +205,17 @@
           <w:ilvl w:val="0"/>
           <w:numId w:val="1"/>
         </w:numPr>
-        <w:rPr>
-          <w:lang w:val="en-US"/>
-        </w:rPr>
-      </w:pPr>
-      <w:r>
-        <w:rPr>
-          <w:lang w:val="en-US"/>
-        </w:rPr>
-        <w:t>Loop through all folder contents to determine a folder size/modified date</w:t>
-      </w:r>
-    </w:p>
-    <w:p>
-      <w:pPr>
-        <w:pStyle w:val="a3"/>
-        <w:numPr>
-          <w:ilvl w:val="0"/>
-          <w:numId w:val="1"/>
-        </w:numPr>
-      </w:pPr>
-      <w:r>
-        <w:t>Implement OOP</w:t>
-      </w:r>
-    </w:p>
-    <w:p>
-      <w:pPr>
-        <w:pStyle w:val="a3"/>
-        <w:numPr>
-          <w:ilvl w:val="0"/>
-          <w:numId w:val="1"/>
-        </w:numPr>
-      </w:pPr>
-      <w:r>
-        <w:t>Сделать чтобы таблица соответствовала файлам в облаке (подгружать из облака, но сохранять в Бд на случай, что пользователь закроет браузер)</w:t>
+      </w:pPr>
+      <w:r>
+        <w:t xml:space="preserve">Сделать чтобы таблица соответствовала файлам в облаке (подгружать из облака, но сохранять в </w:t>
+      </w:r>
+      <w:proofErr w:type="spellStart"/>
+      <w:r>
+        <w:t>Бд</w:t>
+      </w:r>
+      <w:proofErr w:type="spellEnd"/>
+      <w:r>
+        <w:t xml:space="preserve"> на случай, что пользователь закроет браузер)</w:t>
       </w:r>
     </w:p>
     <w:sectPr>

</xml_diff>